<commit_message>
Ultimos cambios Pre Entrega CMS-2
</commit_message>
<xml_diff>
--- a/Entrega 2 (5 Noviembre)/Documentación Análisis/Documentación UML v2.docx
+++ b/Entrega 2 (5 Noviembre)/Documentación Análisis/Documentación UML v2.docx
@@ -1,6 +1,6 @@
 
 <file path=word/document.xml><?xml version="1.0" encoding="utf-8"?>
-<w:document xmlns:wpc="http://schemas.microsoft.com/office/word/2010/wordprocessingCanvas" xmlns:cx="http://schemas.microsoft.com/office/drawing/2014/chartex" xmlns:mc="http://schemas.openxmlformats.org/markup-compatibility/2006" xmlns:o="urn:schemas-microsoft-com:office:office" xmlns:r="http://schemas.openxmlformats.org/officeDocument/2006/relationships" xmlns:m="http://schemas.openxmlformats.org/officeDocument/2006/math" xmlns:v="urn:schemas-microsoft-com:vml" xmlns:wp14="http://schemas.microsoft.com/office/word/2010/wordprocessingDrawing" xmlns:wp="http://schemas.openxmlformats.org/drawingml/2006/wordprocessingDrawing" xmlns:w10="urn:schemas-microsoft-com:office:word" xmlns:w="http://schemas.openxmlformats.org/wordprocessingml/2006/main" xmlns:w14="http://schemas.microsoft.com/office/word/2010/wordml" xmlns:w15="http://schemas.microsoft.com/office/word/2012/wordml" xmlns:w16se="http://schemas.microsoft.com/office/word/2015/wordml/symex" xmlns:wpg="http://schemas.microsoft.com/office/word/2010/wordprocessingGroup" xmlns:wpi="http://schemas.microsoft.com/office/word/2010/wordprocessingInk" xmlns:wne="http://schemas.microsoft.com/office/word/2006/wordml" xmlns:wps="http://schemas.microsoft.com/office/word/2010/wordprocessingShape" mc:Ignorable="w14 w15 w16se wp14">
+<w:document xmlns:wpc="http://schemas.microsoft.com/office/word/2010/wordprocessingCanvas" xmlns:cx="http://schemas.microsoft.com/office/drawing/2014/chartex" xmlns:cx1="http://schemas.microsoft.com/office/drawing/2015/9/8/chartex" xmlns:cx2="http://schemas.microsoft.com/office/drawing/2015/10/21/chartex" xmlns:cx3="http://schemas.microsoft.com/office/drawing/2016/5/9/chartex" xmlns:cx4="http://schemas.microsoft.com/office/drawing/2016/5/10/chartex" xmlns:cx5="http://schemas.microsoft.com/office/drawing/2016/5/11/chartex" xmlns:cx6="http://schemas.microsoft.com/office/drawing/2016/5/12/chartex" xmlns:cx7="http://schemas.microsoft.com/office/drawing/2016/5/13/chartex" xmlns:cx8="http://schemas.microsoft.com/office/drawing/2016/5/14/chartex" xmlns:mc="http://schemas.openxmlformats.org/markup-compatibility/2006" xmlns:aink="http://schemas.microsoft.com/office/drawing/2016/ink" xmlns:am3d="http://schemas.microsoft.com/office/drawing/2017/model3d" xmlns:o="urn:schemas-microsoft-com:office:office" xmlns:r="http://schemas.openxmlformats.org/officeDocument/2006/relationships" xmlns:m="http://schemas.openxmlformats.org/officeDocument/2006/math" xmlns:v="urn:schemas-microsoft-com:vml" xmlns:wp14="http://schemas.microsoft.com/office/word/2010/wordprocessingDrawing" xmlns:wp="http://schemas.openxmlformats.org/drawingml/2006/wordprocessingDrawing" xmlns:w10="urn:schemas-microsoft-com:office:word" xmlns:w="http://schemas.openxmlformats.org/wordprocessingml/2006/main" xmlns:w14="http://schemas.microsoft.com/office/word/2010/wordml" xmlns:w15="http://schemas.microsoft.com/office/word/2012/wordml" xmlns:w16cex="http://schemas.microsoft.com/office/word/2018/wordml/cex" xmlns:w16cid="http://schemas.microsoft.com/office/word/2016/wordml/cid" xmlns:w16="http://schemas.microsoft.com/office/word/2018/wordml" xmlns:w16sdtdh="http://schemas.microsoft.com/office/word/2020/wordml/sdtdatahash" xmlns:w16se="http://schemas.microsoft.com/office/word/2015/wordml/symex" xmlns:wpg="http://schemas.microsoft.com/office/word/2010/wordprocessingGroup" xmlns:wpi="http://schemas.microsoft.com/office/word/2010/wordprocessingInk" xmlns:wne="http://schemas.microsoft.com/office/word/2006/wordml" xmlns:wps="http://schemas.microsoft.com/office/word/2010/wordprocessingShape" mc:Ignorable="w14 w15 w16se w16cid w16 w16cex w16sdtdh wp14">
   <w:body>
     <w:p>
       <w:pPr>
@@ -33,7 +33,7 @@
             <mc:AlternateContent>
               <mc:Choice Requires="wpg">
                 <w:drawing>
-                  <wp:anchor distT="0" distB="0" distL="0" distR="0" simplePos="0" relativeHeight="11" behindDoc="1" locked="0" layoutInCell="0" allowOverlap="1" wp14:anchorId="63DC68B3">
+                  <wp:anchor distT="0" distB="0" distL="0" distR="0" simplePos="0" relativeHeight="11" behindDoc="1" locked="0" layoutInCell="0" allowOverlap="1" wp14:anchorId="1F5C6B41" wp14:editId="378B5124">
                     <wp:simplePos x="0" y="0"/>
                     <wp:positionH relativeFrom="page">
                       <wp:posOffset>302260</wp:posOffset>
@@ -2065,7 +2065,7 @@
             <mc:AlternateContent>
               <mc:Choice Requires="wps">
                 <w:drawing>
-                  <wp:anchor distT="0" distB="0" distL="0" distR="0" simplePos="0" relativeHeight="12" behindDoc="0" locked="0" layoutInCell="0" allowOverlap="1" wp14:anchorId="17748507">
+                  <wp:anchor distT="0" distB="0" distL="0" distR="0" simplePos="0" relativeHeight="12" behindDoc="0" locked="0" layoutInCell="0" allowOverlap="1" wp14:anchorId="76B49237" wp14:editId="085A3468">
                     <wp:simplePos x="0" y="0"/>
                     <wp:positionH relativeFrom="page">
                       <wp:posOffset>2971800</wp:posOffset>
@@ -2153,19 +2153,11 @@
                                   </w:sdtPr>
                                   <w:sdtEndPr/>
                                   <w:sdtContent>
-                                    <w:proofErr w:type="spellStart"/>
                                     <w:r>
                                       <w:rPr>
                                         <w:lang w:val="en-US"/>
                                       </w:rPr>
-                                      <w:t>Entrega</w:t>
-                                    </w:r>
-                                    <w:proofErr w:type="spellEnd"/>
-                                    <w:r>
-                                      <w:rPr>
-                                        <w:lang w:val="en-US"/>
-                                      </w:rPr>
-                                      <w:t xml:space="preserve"> CMS v2</w:t>
+                                      <w:t>Entrega CMS v2</w:t>
                                     </w:r>
                                   </w:sdtContent>
                                 </w:sdt>
@@ -2186,7 +2178,7 @@
               </mc:Choice>
               <mc:Fallback>
                 <w:pict>
-                  <v:rect w14:anchorId="17748507" id="Cuadro de texto 1" o:spid="_x0000_s1026" style="position:absolute;margin-left:234pt;margin-top:147pt;width:341.35pt;height:117.5pt;z-index:12;visibility:visible;mso-wrap-style:square;mso-wrap-distance-left:0;mso-wrap-distance-top:0;mso-wrap-distance-right:0;mso-wrap-distance-bottom:0;mso-position-horizontal:absolute;mso-position-horizontal-relative:page;mso-position-vertical:absolute;mso-position-vertical-relative:page;v-text-anchor:top" o:gfxdata="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" o:allowincell="f" filled="f" stroked="f" strokeweight=".5pt">
+                  <v:rect w14:anchorId="76B49237" id="Cuadro de texto 1" o:spid="_x0000_s1026" style="position:absolute;margin-left:234pt;margin-top:147pt;width:341.35pt;height:117.5pt;z-index:12;visibility:visible;mso-wrap-style:square;mso-wrap-distance-left:0;mso-wrap-distance-top:0;mso-wrap-distance-right:0;mso-wrap-distance-bottom:0;mso-position-horizontal:absolute;mso-position-horizontal-relative:page;mso-position-vertical:absolute;mso-position-vertical-relative:page;v-text-anchor:top" o:gfxdata="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" o:allowincell="f" filled="f" stroked="f" strokeweight=".5pt">
                     <v:textbox style="mso-fit-shape-to-text:t" inset="0,0,0,0">
                       <w:txbxContent>
                         <w:p>
@@ -2233,19 +2225,11 @@
                             </w:sdtPr>
                             <w:sdtEndPr/>
                             <w:sdtContent>
-                              <w:proofErr w:type="spellStart"/>
                               <w:r>
                                 <w:rPr>
                                   <w:lang w:val="en-US"/>
                                 </w:rPr>
-                                <w:t>Entrega</w:t>
-                              </w:r>
-                              <w:proofErr w:type="spellEnd"/>
-                              <w:r>
-                                <w:rPr>
-                                  <w:lang w:val="en-US"/>
-                                </w:rPr>
-                                <w:t xml:space="preserve"> CMS v2</w:t>
+                                <w:t>Entrega CMS v2</w:t>
                               </w:r>
                             </w:sdtContent>
                           </w:sdt>
@@ -2266,7 +2250,7 @@
             <mc:AlternateContent>
               <mc:Choice Requires="wps">
                 <w:drawing>
-                  <wp:anchor distT="0" distB="0" distL="0" distR="0" simplePos="0" relativeHeight="14" behindDoc="0" locked="0" layoutInCell="0" allowOverlap="1" wp14:anchorId="188FF0CF">
+                  <wp:anchor distT="0" distB="0" distL="0" distR="0" simplePos="0" relativeHeight="14" behindDoc="0" locked="0" layoutInCell="0" allowOverlap="1" wp14:anchorId="079926F7" wp14:editId="19789984">
                     <wp:simplePos x="0" y="0"/>
                     <wp:positionH relativeFrom="page">
                       <wp:posOffset>3338195</wp:posOffset>
@@ -2325,25 +2309,7 @@
                                     <w:sz w:val="26"/>
                                     <w:szCs w:val="26"/>
                                   </w:rPr>
-                                  <w:t xml:space="preserve">Fran </w:t>
-                                </w:r>
-                                <w:proofErr w:type="spellStart"/>
-                                <w:r>
-                                  <w:rPr>
-                                    <w:color w:val="E84C22" w:themeColor="accent1"/>
-                                    <w:sz w:val="26"/>
-                                    <w:szCs w:val="26"/>
-                                  </w:rPr>
-                                  <w:t>Zájara</w:t>
-                                </w:r>
-                                <w:proofErr w:type="spellEnd"/>
-                                <w:r>
-                                  <w:rPr>
-                                    <w:color w:val="E84C22" w:themeColor="accent1"/>
-                                    <w:sz w:val="26"/>
-                                    <w:szCs w:val="26"/>
-                                  </w:rPr>
-                                  <w:t xml:space="preserve"> Gómez</w:t>
+                                  <w:t>Fran Zájara Gómez</w:t>
                                 </w:r>
                               </w:p>
                               <w:p>
@@ -2355,23 +2321,13 @@
                                     <w:szCs w:val="26"/>
                                   </w:rPr>
                                 </w:pPr>
-                                <w:proofErr w:type="spellStart"/>
                                 <w:r>
                                   <w:rPr>
                                     <w:color w:val="E84C22" w:themeColor="accent1"/>
                                     <w:sz w:val="26"/>
                                     <w:szCs w:val="26"/>
                                   </w:rPr>
-                                  <w:t>Jose</w:t>
-                                </w:r>
-                                <w:proofErr w:type="spellEnd"/>
-                                <w:r>
-                                  <w:rPr>
-                                    <w:color w:val="E84C22" w:themeColor="accent1"/>
-                                    <w:sz w:val="26"/>
-                                    <w:szCs w:val="26"/>
-                                  </w:rPr>
-                                  <w:t xml:space="preserve"> Pablo Carrasco Cobos</w:t>
+                                  <w:t>Jose Pablo Carrasco Cobos</w:t>
                                 </w:r>
                               </w:p>
                               <w:p>
@@ -2425,18 +2381,8 @@
                                     <w:sz w:val="26"/>
                                     <w:szCs w:val="26"/>
                                   </w:rPr>
-                                  <w:t xml:space="preserve">Juan Pedro Hurtado </w:t>
+                                  <w:t>Juan Pedro Hurtado Masero</w:t>
                                 </w:r>
-                                <w:proofErr w:type="spellStart"/>
-                                <w:r>
-                                  <w:rPr>
-                                    <w:color w:val="E84C22" w:themeColor="accent1"/>
-                                    <w:sz w:val="26"/>
-                                    <w:szCs w:val="26"/>
-                                  </w:rPr>
-                                  <w:t>Masero</w:t>
-                                </w:r>
-                                <w:proofErr w:type="spellEnd"/>
                               </w:p>
                               <w:p>
                                 <w:pPr>
@@ -2487,14 +2433,12 @@
               </mc:Choice>
               <mc:Fallback>
                 <w:pict>
-                  <v:rect id="shape_0" ID="Cuadro de texto 32" path="m0,0l-2147483645,0l-2147483645,-2147483646l0,-2147483646xe" stroked="f" style="position:absolute;margin-left:262.85pt;margin-top:690.35pt;width:275.45pt;height:98.85pt;mso-wrap-style:square;v-text-anchor:bottom;mso-position-horizontal-relative:page;mso-position-vertical-relative:page" wp14:anchorId="188FF0CF">
-                    <v:fill o:detectmouseclick="t" on="false"/>
-                    <v:stroke color="#3465a4" weight="6480" joinstyle="round" endcap="flat"/>
-                    <v:textbox>
+                  <v:rect w14:anchorId="079926F7" id="Cuadro de texto 32" o:spid="_x0000_s1027" style="position:absolute;margin-left:262.85pt;margin-top:690.35pt;width:275.55pt;height:98.95pt;z-index:14;visibility:visible;mso-wrap-style:square;mso-width-percent:450;mso-wrap-distance-left:0;mso-wrap-distance-top:0;mso-wrap-distance-right:0;mso-wrap-distance-bottom:0;mso-position-horizontal:absolute;mso-position-horizontal-relative:page;mso-position-vertical:absolute;mso-position-vertical-relative:page;mso-width-percent:450;mso-width-relative:page;v-text-anchor:bottom" o:gfxdata="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" o:allowincell="f" filled="f" stroked="f" strokeweight=".5pt">
+                    <v:textbox inset="0,0,0,0">
                       <w:txbxContent>
                         <w:p>
                           <w:pPr>
-                            <w:pStyle w:val="NoSpacing"/>
+                            <w:pStyle w:val="Sinespaciado"/>
                             <w:rPr>
                               <w:color w:val="E84C22" w:themeColor="accent1"/>
                               <w:sz w:val="26"/>
@@ -2512,7 +2456,7 @@
                         </w:p>
                         <w:p>
                           <w:pPr>
-                            <w:pStyle w:val="NoSpacing"/>
+                            <w:pStyle w:val="Sinespaciado"/>
                             <w:rPr>
                               <w:color w:val="E84C22" w:themeColor="accent1"/>
                               <w:sz w:val="26"/>
@@ -2530,7 +2474,7 @@
                         </w:p>
                         <w:p>
                           <w:pPr>
-                            <w:pStyle w:val="NoSpacing"/>
+                            <w:pStyle w:val="Sinespaciado"/>
                             <w:rPr>
                               <w:color w:val="E84C22" w:themeColor="accent1"/>
                               <w:sz w:val="26"/>
@@ -2548,7 +2492,7 @@
                         </w:p>
                         <w:p>
                           <w:pPr>
-                            <w:pStyle w:val="NoSpacing"/>
+                            <w:pStyle w:val="Sinespaciado"/>
                             <w:rPr>
                               <w:color w:val="E84C22" w:themeColor="accent1"/>
                               <w:sz w:val="26"/>
@@ -2566,7 +2510,7 @@
                         </w:p>
                         <w:p>
                           <w:pPr>
-                            <w:pStyle w:val="NoSpacing"/>
+                            <w:pStyle w:val="Sinespaciado"/>
                             <w:rPr>
                               <w:color w:val="E84C22" w:themeColor="accent1"/>
                               <w:sz w:val="26"/>
@@ -2584,24 +2528,26 @@
                         </w:p>
                         <w:p>
                           <w:pPr>
-                            <w:pStyle w:val="NoSpacing"/>
+                            <w:pStyle w:val="Sinespaciado"/>
                             <w:rPr>
-                              <w:color w:val="595959" w:themeColor="text1" w:themeTint="a6"/>
+                              <w:color w:val="595959" w:themeColor="text1" w:themeTint="A6"/>
                               <w:sz w:val="28"/>
                               <w:szCs w:val="28"/>
                             </w:rPr>
                           </w:pPr>
                           <w:sdt>
                             <w:sdtPr>
+                              <w:alias w:val="Compañía"/>
+                              <w:id w:val="-505899172"/>
+                              <w:dataBinding w:prefixMappings="xmlns:ns0='http://schemas.openxmlformats.org/officeDocument/2006/extended-properties' " w:xpath="/ns0:Properties[1]/ns0:Company[1]" w:storeItemID="{6668398D-A668-4E3E-A5EB-62B293D839F1}"/>
                               <w:text/>
-                              <w:dataBinding w:prefixMappings="xmlns:ns0='http://schemas.openxmlformats.org/officeDocument/2006/extended-properties' " w:xpath="/ns0:Properties[1]/ns0:Company[1]" w:storeItemID="{6668398D-A668-4E3E-A5EB-62B293D839F1}"/>
-                              <w:alias w:val="Compañía"/>
                             </w:sdtPr>
+                            <w:sdtEndPr/>
                             <w:sdtContent>
                               <w:r>
                                 <w:rPr>
                                   <w:caps/>
-                                  <w:color w:val="595959" w:themeColor="text1" w:themeTint="a6"/>
+                                  <w:color w:val="595959" w:themeColor="text1" w:themeTint="A6"/>
                                   <w:sz w:val="28"/>
                                   <w:szCs w:val="28"/>
                                 </w:rPr>
@@ -2612,7 +2558,7 @@
                         </w:p>
                       </w:txbxContent>
                     </v:textbox>
-                    <w10:wrap type="none"/>
+                    <w10:wrap anchorx="page" anchory="page"/>
                   </v:rect>
                 </w:pict>
               </mc:Fallback>
@@ -2626,7 +2572,7 @@
             <mc:AlternateContent>
               <mc:Choice Requires="wps">
                 <w:drawing>
-                  <wp:anchor distT="0" distB="0" distL="0" distR="0" simplePos="0" relativeHeight="15" behindDoc="0" locked="0" layoutInCell="0" allowOverlap="1" wp14:anchorId="56D5383C">
+                  <wp:anchor distT="0" distB="0" distL="0" distR="0" simplePos="0" relativeHeight="15" behindDoc="0" locked="0" layoutInCell="0" allowOverlap="1" wp14:anchorId="42A610E1" wp14:editId="77E25CDB">
                     <wp:simplePos x="0" y="0"/>
                     <wp:positionH relativeFrom="column">
                       <wp:posOffset>386080</wp:posOffset>
@@ -2708,15 +2654,13 @@
               </mc:Choice>
               <mc:Fallback>
                 <w:pict>
-                  <v:rect id="shape_0" ID="Cuadro de texto 11" path="m0,0l-2147483645,0l-2147483645,-2147483646l0,-2147483646xe" stroked="f" style="position:absolute;margin-left:30.4pt;margin-top:57.75pt;width:83.25pt;height:48.75pt;mso-wrap-style:square;v-text-anchor:top" wp14:anchorId="56D5383C">
-                    <v:fill o:detectmouseclick="t" on="false"/>
-                    <v:stroke color="#3465a4" weight="6480" joinstyle="round" endcap="flat"/>
+                  <v:rect w14:anchorId="42A610E1" id="Cuadro de texto 11" o:spid="_x0000_s1028" style="position:absolute;margin-left:30.4pt;margin-top:57.75pt;width:83.35pt;height:48.85pt;z-index:15;visibility:visible;mso-wrap-style:square;mso-wrap-distance-left:0;mso-wrap-distance-top:0;mso-wrap-distance-right:0;mso-wrap-distance-bottom:0;mso-position-horizontal:absolute;mso-position-horizontal-relative:text;mso-position-vertical:absolute;mso-position-vertical-relative:text;v-text-anchor:top" o:gfxdata="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" o:allowincell="f" filled="f" stroked="f" strokeweight=".5pt">
                     <v:textbox>
                       <w:txbxContent>
                         <w:p>
                           <w:pPr>
                             <w:pStyle w:val="Contenidodelmarco"/>
-                            <w:spacing w:lineRule="auto" w:line="240" w:before="0" w:after="160"/>
+                            <w:spacing w:line="240" w:lineRule="auto"/>
                             <w:jc w:val="center"/>
                             <w:rPr>
                               <w:color w:val="FFFFFF" w:themeColor="background1"/>
@@ -2737,7 +2681,6 @@
                         </w:p>
                       </w:txbxContent>
                     </v:textbox>
-                    <w10:wrap type="none"/>
                   </v:rect>
                 </w:pict>
               </mc:Fallback>
@@ -2746,8 +2689,6 @@
           <w:r>
             <w:br w:type="page"/>
           </w:r>
-          <w:bookmarkStart w:id="0" w:name="_GoBack"/>
-          <w:bookmarkEnd w:id="0"/>
         </w:p>
         <w:p>
           <w:pPr>
@@ -2773,14 +2714,7 @@
               <w:sz w:val="24"/>
               <w:szCs w:val="24"/>
             </w:rPr>
-            <w:t xml:space="preserve">El UML, o Lenguaje de Modelado Unificado, es una </w:t>
-          </w:r>
-          <w:r>
-            <w:rPr>
-              <w:sz w:val="24"/>
-              <w:szCs w:val="24"/>
-            </w:rPr>
-            <w:t>herramienta práctica para los desarrolladores de programas y sistemas. Dicha herramienta permite crear esquemas, diagramas y documentación relativa para proyectos de software.</w:t>
+            <w:t>El UML, o Lenguaje de Modelado Unificado, es una herramienta práctica para los desarrolladores de programas y sistemas. Dicha herramienta permite crear esquemas, diagramas y documentación relativa para proyectos de software.</w:t>
           </w:r>
         </w:p>
         <w:p>
@@ -2803,37 +2737,7 @@
               <w:sz w:val="24"/>
               <w:szCs w:val="24"/>
             </w:rPr>
-            <w:t>El trabajo de la asignatura consiste en la implementación y configuración de un</w:t>
-          </w:r>
-          <w:r>
-            <w:rPr>
-              <w:sz w:val="24"/>
-              <w:szCs w:val="24"/>
-            </w:rPr>
-            <w:t xml:space="preserve"> sistema de gestión de información completo para una empresa. En este caso, elegir una correcta herramienta UML es indispensable, ya que la utilizaremos para crear documentación relativa al proyecto (ya sean esquemas o diagramas). Draw.io y </w:t>
-          </w:r>
-          <w:proofErr w:type="spellStart"/>
-          <w:r>
-            <w:rPr>
-              <w:sz w:val="24"/>
-              <w:szCs w:val="24"/>
-            </w:rPr>
-            <w:t>Lucidchart</w:t>
-          </w:r>
-          <w:proofErr w:type="spellEnd"/>
-          <w:r>
-            <w:rPr>
-              <w:sz w:val="24"/>
-              <w:szCs w:val="24"/>
-            </w:rPr>
-            <w:t xml:space="preserve"> son </w:t>
-          </w:r>
-          <w:r>
-            <w:rPr>
-              <w:sz w:val="24"/>
-              <w:szCs w:val="24"/>
-            </w:rPr>
-            <w:t>dos de las herramientas más conocidas.</w:t>
+            <w:t>El trabajo de la asignatura consiste en la implementación y configuración de un sistema de gestión de información completo para una empresa. En este caso, elegir una correcta herramienta UML es indispensable, ya que la utilizaremos para crear documentación relativa al proyecto (ya sean esquemas o diagramas). Draw.io y Lucidchart son dos de las herramientas más conocidas.</w:t>
           </w:r>
         </w:p>
         <w:p>
@@ -2859,7 +2763,7 @@
               <w:lang w:val="en-US"/>
             </w:rPr>
             <w:drawing>
-              <wp:anchor distT="0" distB="0" distL="0" distR="0" simplePos="0" relativeHeight="17" behindDoc="0" locked="0" layoutInCell="0" allowOverlap="1">
+              <wp:anchor distT="0" distB="0" distL="0" distR="0" simplePos="0" relativeHeight="17" behindDoc="0" locked="0" layoutInCell="0" allowOverlap="1" wp14:anchorId="42112496" wp14:editId="26B55F0B">
                 <wp:simplePos x="0" y="0"/>
                 <wp:positionH relativeFrom="column">
                   <wp:posOffset>514985</wp:posOffset>
@@ -2913,7 +2817,7 @@
               <w:lang w:val="en-US"/>
             </w:rPr>
             <w:drawing>
-              <wp:anchor distT="0" distB="0" distL="0" distR="0" simplePos="0" relativeHeight="18" behindDoc="0" locked="0" layoutInCell="0" allowOverlap="1">
+              <wp:anchor distT="0" distB="0" distL="0" distR="0" simplePos="0" relativeHeight="18" behindDoc="0" locked="0" layoutInCell="0" allowOverlap="1" wp14:anchorId="170BE697" wp14:editId="3E99EE2C">
                 <wp:simplePos x="0" y="0"/>
                 <wp:positionH relativeFrom="column">
                   <wp:posOffset>2721610</wp:posOffset>
@@ -3363,14 +3267,12 @@
               <w:spacing w:after="0" w:line="240" w:lineRule="auto"/>
               <w:jc w:val="center"/>
             </w:pPr>
-            <w:proofErr w:type="spellStart"/>
             <w:r>
               <w:rPr>
                 <w:szCs w:val="24"/>
               </w:rPr>
               <w:t>Lucidchart</w:t>
             </w:r>
-            <w:proofErr w:type="spellEnd"/>
           </w:p>
         </w:tc>
         <w:tc>
@@ -3561,23 +3463,7 @@
                 <w:sz w:val="20"/>
                 <w:szCs w:val="24"/>
               </w:rPr>
-              <w:t xml:space="preserve">Navegador y </w:t>
-            </w:r>
-            <w:proofErr w:type="spellStart"/>
-            <w:r>
-              <w:rPr>
-                <w:sz w:val="20"/>
-                <w:szCs w:val="24"/>
-              </w:rPr>
-              <w:t>plugin</w:t>
-            </w:r>
-            <w:proofErr w:type="spellEnd"/>
-            <w:r>
-              <w:rPr>
-                <w:sz w:val="20"/>
-                <w:szCs w:val="24"/>
-              </w:rPr>
-              <w:t xml:space="preserve"> para Jira</w:t>
+              <w:t>Navegador y plugin para Jira</w:t>
             </w:r>
           </w:p>
         </w:tc>
@@ -3677,16 +3563,7 @@
                 <w:sz w:val="20"/>
                 <w:szCs w:val="24"/>
               </w:rPr>
-              <w:t xml:space="preserve">Gratuita y </w:t>
-            </w:r>
-            <w:r>
-              <w:rPr>
-                <w:rFonts w:eastAsia="Calibri" w:cs="Segoe UI Symbol"/>
-                <w:color w:val="000000"/>
-                <w:sz w:val="20"/>
-                <w:szCs w:val="24"/>
-              </w:rPr>
-              <w:t>Premium</w:t>
+              <w:t>Gratuita y Premium</w:t>
             </w:r>
           </w:p>
         </w:tc>
@@ -3952,30 +3829,7 @@
           <w:sz w:val="24"/>
           <w:szCs w:val="24"/>
         </w:rPr>
-        <w:t xml:space="preserve"> Esta herramienta cumple con todas nuestras necesidades. Su interfaz de usuario es sencilla y fácil de utilizar. Dado el desempeño en esta asignatura, se ha valorado mucho la simplicidad y funcionalidad frente a la complejidad de una opción más </w:t>
-      </w:r>
-      <w:r>
-        <w:rPr>
-          <w:sz w:val="24"/>
-          <w:szCs w:val="24"/>
-        </w:rPr>
-        <w:t xml:space="preserve">completa como bien puede ser </w:t>
-      </w:r>
-      <w:proofErr w:type="spellStart"/>
-      <w:r>
-        <w:rPr>
-          <w:sz w:val="24"/>
-          <w:szCs w:val="24"/>
-        </w:rPr>
-        <w:t>Lucidchart</w:t>
-      </w:r>
-      <w:proofErr w:type="spellEnd"/>
-      <w:r>
-        <w:rPr>
-          <w:sz w:val="24"/>
-          <w:szCs w:val="24"/>
-        </w:rPr>
-        <w:t xml:space="preserve">.  </w:t>
+        <w:t xml:space="preserve"> Esta herramienta cumple con todas nuestras necesidades. Su interfaz de usuario es sencilla y fácil de utilizar. Dado el desempeño en esta asignatura, se ha valorado mucho la simplicidad y funcionalidad frente a la complejidad de una opción más completa como bien puede ser Lucidchart.  </w:t>
       </w:r>
     </w:p>
     <w:p>
@@ -4016,7 +3870,7 @@
           <w:lang w:val="en-US"/>
         </w:rPr>
         <w:drawing>
-          <wp:anchor distT="0" distB="0" distL="0" distR="0" simplePos="0" relativeHeight="16" behindDoc="0" locked="0" layoutInCell="0" allowOverlap="1">
+          <wp:anchor distT="0" distB="0" distL="0" distR="0" simplePos="0" relativeHeight="16" behindDoc="0" locked="0" layoutInCell="0" allowOverlap="1" wp14:anchorId="3252D41E" wp14:editId="2EA05D57">
             <wp:simplePos x="0" y="0"/>
             <wp:positionH relativeFrom="column">
               <wp:align>center</wp:align>
@@ -4074,30 +3928,7 @@
           <w:sz w:val="24"/>
           <w:szCs w:val="24"/>
         </w:rPr>
-        <w:t xml:space="preserve">Además, algunos de los integrantes del grupo ya han utilizado esta </w:t>
-      </w:r>
-      <w:proofErr w:type="gramStart"/>
-      <w:r>
-        <w:rPr>
-          <w:sz w:val="24"/>
-          <w:szCs w:val="24"/>
-        </w:rPr>
-        <w:t>herramienta,  por</w:t>
-      </w:r>
-      <w:proofErr w:type="gramEnd"/>
-      <w:r>
-        <w:rPr>
-          <w:sz w:val="24"/>
-          <w:szCs w:val="24"/>
-        </w:rPr>
-        <w:t xml:space="preserve"> lo que contamos con su experiencia. </w:t>
-      </w:r>
-      <w:r>
-        <w:rPr>
-          <w:sz w:val="24"/>
-          <w:szCs w:val="24"/>
-        </w:rPr>
-        <w:t xml:space="preserve">Para finalizar, cabe recalcar que esta herramienta es Open </w:t>
+        <w:t xml:space="preserve">Además, algunos de los integrantes del grupo ya han utilizado esta herramienta,  por lo que contamos con su experiencia. Para finalizar, cabe recalcar que esta herramienta es Open </w:t>
       </w:r>
       <w:proofErr w:type="spellStart"/>
       <w:r>
@@ -4240,14 +4071,7 @@
           <w:sz w:val="26"/>
           <w:szCs w:val="26"/>
         </w:rPr>
-        <w:t xml:space="preserve">De cara a la segunda semana de trabajo en nuestro proyecto, esta documentación UML ha </w:t>
-      </w:r>
-      <w:r>
-        <w:rPr>
-          <w:sz w:val="26"/>
-          <w:szCs w:val="26"/>
-        </w:rPr>
-        <w:t>recibido leves cambios. Hemos corregido tanto errores gramaticales como sintácticos y también hemos hecho un pequeño cambio en el diseño de la tabla de las herramientas UML.</w:t>
+        <w:t>De cara a la segunda semana de trabajo en nuestro proyecto, esta documentación UML ha recibido leves cambios. Hemos corregido tanto errores gramaticales como sintácticos y también hemos hecho un pequeño cambio en el diseño de la tabla de las herramientas UML.</w:t>
       </w:r>
     </w:p>
     <w:p>
@@ -4263,14 +4087,7 @@
           <w:sz w:val="26"/>
           <w:szCs w:val="26"/>
         </w:rPr>
-        <w:t>También hemos mejorado notablemente el Diagrama de clases de nuestra página web, t</w:t>
-      </w:r>
-      <w:r>
-        <w:rPr>
-          <w:sz w:val="26"/>
-          <w:szCs w:val="26"/>
-        </w:rPr>
-        <w:t>eniendo en cuenta la correcta metodología UML. La imagen de a continuación corresponde a dicho diagrama.</w:t>
+        <w:t>También hemos mejorado notablemente el Diagrama de clases de nuestra página web, teniendo en cuenta la correcta metodología UML. La imagen de a continuación corresponde a dicho diagrama.</w:t>
       </w:r>
     </w:p>
     <w:p>
@@ -4292,22 +4109,16 @@
       </w:pPr>
       <w:r>
         <w:rPr>
+          <w:rFonts w:ascii="Calibri" w:hAnsi="Calibri"/>
           <w:noProof/>
-          <w:lang w:val="en-US"/>
+          <w:sz w:val="26"/>
+          <w:szCs w:val="26"/>
         </w:rPr>
         <w:drawing>
-          <wp:anchor distT="0" distB="0" distL="0" distR="0" simplePos="0" relativeHeight="19" behindDoc="0" locked="0" layoutInCell="0" allowOverlap="1">
-            <wp:simplePos x="0" y="0"/>
-            <wp:positionH relativeFrom="column">
-              <wp:align>center</wp:align>
-            </wp:positionH>
-            <wp:positionV relativeFrom="paragraph">
-              <wp:posOffset>635</wp:posOffset>
-            </wp:positionV>
-            <wp:extent cx="5400040" cy="2218690"/>
-            <wp:effectExtent l="0" t="0" r="0" b="0"/>
-            <wp:wrapSquare wrapText="largest"/>
-            <wp:docPr id="38" name="Imagen4"/>
+          <wp:inline distT="0" distB="0" distL="0" distR="0" wp14:anchorId="28A08611" wp14:editId="66AA2CBB">
+            <wp:extent cx="5400040" cy="2459355"/>
+            <wp:effectExtent l="133350" t="114300" r="143510" b="169545"/>
+            <wp:docPr id="42" name="Imagen 42" descr="Diagrama&#10;&#10;Descripción generada automáticamente"/>
             <wp:cNvGraphicFramePr>
               <a:graphicFrameLocks xmlns:a="http://schemas.openxmlformats.org/drawingml/2006/main" noChangeAspect="1"/>
             </wp:cNvGraphicFramePr>
@@ -4315,30 +4126,64 @@
               <a:graphicData uri="http://schemas.openxmlformats.org/drawingml/2006/picture">
                 <pic:pic xmlns:pic="http://schemas.openxmlformats.org/drawingml/2006/picture">
                   <pic:nvPicPr>
-                    <pic:cNvPr id="11" name="Imagen4"/>
-                    <pic:cNvPicPr>
-                      <a:picLocks noChangeAspect="1" noChangeArrowheads="1"/>
-                    </pic:cNvPicPr>
+                    <pic:cNvPr id="42" name="Imagen 42" descr="Diagrama&#10;&#10;Descripción generada automáticamente"/>
+                    <pic:cNvPicPr/>
                   </pic:nvPicPr>
                   <pic:blipFill>
-                    <a:blip r:embed="rId10"/>
+                    <a:blip r:embed="rId10" cstate="print">
+                      <a:extLst>
+                        <a:ext uri="{28A0092B-C50C-407E-A947-70E740481C1C}">
+                          <a14:useLocalDpi xmlns:a14="http://schemas.microsoft.com/office/drawing/2010/main" val="0"/>
+                        </a:ext>
+                      </a:extLst>
+                    </a:blip>
                     <a:stretch>
                       <a:fillRect/>
                     </a:stretch>
                   </pic:blipFill>
-                  <pic:spPr bwMode="auto">
+                  <pic:spPr>
                     <a:xfrm>
                       <a:off x="0" y="0"/>
-                      <a:ext cx="5400040" cy="2218690"/>
+                      <a:ext cx="5400040" cy="2459355"/>
                     </a:xfrm>
                     <a:prstGeom prst="rect">
                       <a:avLst/>
                     </a:prstGeom>
+                    <a:solidFill>
+                      <a:srgbClr val="FFFFFF">
+                        <a:shade val="85000"/>
+                      </a:srgbClr>
+                    </a:solidFill>
+                    <a:ln w="88900" cap="sq">
+                      <a:solidFill>
+                        <a:srgbClr val="FFFFFF"/>
+                      </a:solidFill>
+                      <a:miter lim="800000"/>
+                    </a:ln>
+                    <a:effectLst>
+                      <a:outerShdw blurRad="55000" dist="18000" dir="5400000" algn="tl" rotWithShape="0">
+                        <a:srgbClr val="000000">
+                          <a:alpha val="40000"/>
+                        </a:srgbClr>
+                      </a:outerShdw>
+                    </a:effectLst>
+                    <a:scene3d>
+                      <a:camera prst="orthographicFront"/>
+                      <a:lightRig rig="twoPt" dir="t">
+                        <a:rot lat="0" lon="0" rev="7200000"/>
+                      </a:lightRig>
+                    </a:scene3d>
+                    <a:sp3d>
+                      <a:bevelT w="25400" h="19050"/>
+                      <a:contourClr>
+                        <a:srgbClr val="FFFFFF"/>
+                      </a:contourClr>
+                    </a:sp3d>
                   </pic:spPr>
                 </pic:pic>
               </a:graphicData>
             </a:graphic>
-          </wp:anchor>
+          </wp:inline>
         </w:drawing>
       </w:r>
     </w:p>
@@ -4358,7 +4203,7 @@
 </file>
 
 <file path=word/endnotes.xml><?xml version="1.0" encoding="utf-8"?>
-<w:endnotes xmlns:wpc="http://schemas.microsoft.com/office/word/2010/wordprocessingCanvas" xmlns:cx="http://schemas.microsoft.com/office/drawing/2014/chartex" xmlns:mc="http://schemas.openxmlformats.org/markup-compatibility/2006" xmlns:o="urn:schemas-microsoft-com:office:office" xmlns:r="http://schemas.openxmlformats.org/officeDocument/2006/relationships" xmlns:m="http://schemas.openxmlformats.org/officeDocument/2006/math" xmlns:v="urn:schemas-microsoft-com:vml" xmlns:wp14="http://schemas.microsoft.com/office/word/2010/wordprocessingDrawing" xmlns:wp="http://schemas.openxmlformats.org/drawingml/2006/wordprocessingDrawing" xmlns:w10="urn:schemas-microsoft-com:office:word" xmlns:w="http://schemas.openxmlformats.org/wordprocessingml/2006/main" xmlns:w14="http://schemas.microsoft.com/office/word/2010/wordml" xmlns:w15="http://schemas.microsoft.com/office/word/2012/wordml" xmlns:w16se="http://schemas.microsoft.com/office/word/2015/wordml/symex" xmlns:wpg="http://schemas.microsoft.com/office/word/2010/wordprocessingGroup" xmlns:wpi="http://schemas.microsoft.com/office/word/2010/wordprocessingInk" xmlns:wne="http://schemas.microsoft.com/office/word/2006/wordml" xmlns:wps="http://schemas.microsoft.com/office/word/2010/wordprocessingShape" mc:Ignorable="w14 w15 w16se wp14">
+<w:endnotes xmlns:wpc="http://schemas.microsoft.com/office/word/2010/wordprocessingCanvas" xmlns:cx="http://schemas.microsoft.com/office/drawing/2014/chartex" xmlns:cx1="http://schemas.microsoft.com/office/drawing/2015/9/8/chartex" xmlns:cx2="http://schemas.microsoft.com/office/drawing/2015/10/21/chartex" xmlns:cx3="http://schemas.microsoft.com/office/drawing/2016/5/9/chartex" xmlns:cx4="http://schemas.microsoft.com/office/drawing/2016/5/10/chartex" xmlns:cx5="http://schemas.microsoft.com/office/drawing/2016/5/11/chartex" xmlns:cx6="http://schemas.microsoft.com/office/drawing/2016/5/12/chartex" xmlns:cx7="http://schemas.microsoft.com/office/drawing/2016/5/13/chartex" xmlns:cx8="http://schemas.microsoft.com/office/drawing/2016/5/14/chartex" xmlns:mc="http://schemas.openxmlformats.org/markup-compatibility/2006" xmlns:aink="http://schemas.microsoft.com/office/drawing/2016/ink" xmlns:am3d="http://schemas.microsoft.com/office/drawing/2017/model3d" xmlns:o="urn:schemas-microsoft-com:office:office" xmlns:r="http://schemas.openxmlformats.org/officeDocument/2006/relationships" xmlns:m="http://schemas.openxmlformats.org/officeDocument/2006/math" xmlns:v="urn:schemas-microsoft-com:vml" xmlns:wp14="http://schemas.microsoft.com/office/word/2010/wordprocessingDrawing" xmlns:wp="http://schemas.openxmlformats.org/drawingml/2006/wordprocessingDrawing" xmlns:w10="urn:schemas-microsoft-com:office:word" xmlns:w="http://schemas.openxmlformats.org/wordprocessingml/2006/main" xmlns:w14="http://schemas.microsoft.com/office/word/2010/wordml" xmlns:w15="http://schemas.microsoft.com/office/word/2012/wordml" xmlns:w16cex="http://schemas.microsoft.com/office/word/2018/wordml/cex" xmlns:w16cid="http://schemas.microsoft.com/office/word/2016/wordml/cid" xmlns:w16="http://schemas.microsoft.com/office/word/2018/wordml" xmlns:w16sdtdh="http://schemas.microsoft.com/office/word/2020/wordml/sdtdatahash" xmlns:w16se="http://schemas.microsoft.com/office/word/2015/wordml/symex" xmlns:wpg="http://schemas.microsoft.com/office/word/2010/wordprocessingGroup" xmlns:wpi="http://schemas.microsoft.com/office/word/2010/wordprocessingInk" xmlns:wne="http://schemas.microsoft.com/office/word/2006/wordml" xmlns:wps="http://schemas.microsoft.com/office/word/2010/wordprocessingShape" mc:Ignorable="w14 w15 w16se w16cid w16 w16cex w16sdtdh wp14">
   <w:endnote w:type="separator" w:id="-1">
     <w:p>
       <w:pPr>
@@ -4383,7 +4228,7 @@
 </file>
 
 <file path=word/footer1.xml><?xml version="1.0" encoding="utf-8"?>
-<w:ftr xmlns:wpc="http://schemas.microsoft.com/office/word/2010/wordprocessingCanvas" xmlns:cx="http://schemas.microsoft.com/office/drawing/2014/chartex" xmlns:mc="http://schemas.openxmlformats.org/markup-compatibility/2006" xmlns:o="urn:schemas-microsoft-com:office:office" xmlns:r="http://schemas.openxmlformats.org/officeDocument/2006/relationships" xmlns:m="http://schemas.openxmlformats.org/officeDocument/2006/math" xmlns:v="urn:schemas-microsoft-com:vml" xmlns:wp14="http://schemas.microsoft.com/office/word/2010/wordprocessingDrawing" xmlns:wp="http://schemas.openxmlformats.org/drawingml/2006/wordprocessingDrawing" xmlns:w10="urn:schemas-microsoft-com:office:word" xmlns:w="http://schemas.openxmlformats.org/wordprocessingml/2006/main" xmlns:w14="http://schemas.microsoft.com/office/word/2010/wordml" xmlns:w15="http://schemas.microsoft.com/office/word/2012/wordml" xmlns:w16se="http://schemas.microsoft.com/office/word/2015/wordml/symex" xmlns:wpg="http://schemas.microsoft.com/office/word/2010/wordprocessingGroup" xmlns:wpi="http://schemas.microsoft.com/office/word/2010/wordprocessingInk" xmlns:wne="http://schemas.microsoft.com/office/word/2006/wordml" xmlns:wps="http://schemas.microsoft.com/office/word/2010/wordprocessingShape" mc:Ignorable="w14 w15 w16se wp14">
+<w:ftr xmlns:wpc="http://schemas.microsoft.com/office/word/2010/wordprocessingCanvas" xmlns:cx="http://schemas.microsoft.com/office/drawing/2014/chartex" xmlns:cx1="http://schemas.microsoft.com/office/drawing/2015/9/8/chartex" xmlns:cx2="http://schemas.microsoft.com/office/drawing/2015/10/21/chartex" xmlns:cx3="http://schemas.microsoft.com/office/drawing/2016/5/9/chartex" xmlns:cx4="http://schemas.microsoft.com/office/drawing/2016/5/10/chartex" xmlns:cx5="http://schemas.microsoft.com/office/drawing/2016/5/11/chartex" xmlns:cx6="http://schemas.microsoft.com/office/drawing/2016/5/12/chartex" xmlns:cx7="http://schemas.microsoft.com/office/drawing/2016/5/13/chartex" xmlns:cx8="http://schemas.microsoft.com/office/drawing/2016/5/14/chartex" xmlns:mc="http://schemas.openxmlformats.org/markup-compatibility/2006" xmlns:aink="http://schemas.microsoft.com/office/drawing/2016/ink" xmlns:am3d="http://schemas.microsoft.com/office/drawing/2017/model3d" xmlns:o="urn:schemas-microsoft-com:office:office" xmlns:r="http://schemas.openxmlformats.org/officeDocument/2006/relationships" xmlns:m="http://schemas.openxmlformats.org/officeDocument/2006/math" xmlns:v="urn:schemas-microsoft-com:vml" xmlns:wp14="http://schemas.microsoft.com/office/word/2010/wordprocessingDrawing" xmlns:wp="http://schemas.openxmlformats.org/drawingml/2006/wordprocessingDrawing" xmlns:w10="urn:schemas-microsoft-com:office:word" xmlns:w="http://schemas.openxmlformats.org/wordprocessingml/2006/main" xmlns:w14="http://schemas.microsoft.com/office/word/2010/wordml" xmlns:w15="http://schemas.microsoft.com/office/word/2012/wordml" xmlns:w16cex="http://schemas.microsoft.com/office/word/2018/wordml/cex" xmlns:w16cid="http://schemas.microsoft.com/office/word/2016/wordml/cid" xmlns:w16="http://schemas.microsoft.com/office/word/2018/wordml" xmlns:w16sdtdh="http://schemas.microsoft.com/office/word/2020/wordml/sdtdatahash" xmlns:w16se="http://schemas.microsoft.com/office/word/2015/wordml/symex" xmlns:wpg="http://schemas.microsoft.com/office/word/2010/wordprocessingGroup" xmlns:wpi="http://schemas.microsoft.com/office/word/2010/wordprocessingInk" xmlns:wne="http://schemas.microsoft.com/office/word/2006/wordml" xmlns:wps="http://schemas.microsoft.com/office/word/2010/wordprocessingShape" mc:Ignorable="w14 w15 w16se w16cid w16 w16cex w16sdtdh wp14">
   <w:p>
     <w:pPr>
       <w:pStyle w:val="Piedepgina"/>
@@ -4396,7 +4241,7 @@
       <mc:AlternateContent>
         <mc:Choice Requires="wpg">
           <w:drawing>
-            <wp:anchor distT="0" distB="0" distL="0" distR="0" simplePos="0" relativeHeight="10" behindDoc="1" locked="0" layoutInCell="0" allowOverlap="1" wp14:anchorId="47D1411C">
+            <wp:anchor distT="0" distB="0" distL="0" distR="0" simplePos="0" relativeHeight="10" behindDoc="1" locked="0" layoutInCell="0" allowOverlap="1" wp14:anchorId="19C7B8C2" wp14:editId="1E079A5C">
               <wp:simplePos x="0" y="0"/>
               <wp:positionH relativeFrom="page">
                 <wp:align>right</wp:align>
@@ -4422,7 +4267,7 @@
                       </a:xfrm>
                     </wpg:grpSpPr>
                     <wps:wsp>
-                      <wps:cNvPr id="36" name="Rectángulo 36"/>
+                      <wps:cNvPr id="40" name="Rectángulo 36"/>
                       <wps:cNvSpPr/>
                       <wps:spPr>
                         <a:xfrm>
@@ -4454,7 +4299,7 @@
                       <wps:bodyPr/>
                     </wps:wsp>
                     <wps:wsp>
-                      <wps:cNvPr id="37" name="Rectángulo 37"/>
+                      <wps:cNvPr id="41" name="Rectángulo 37"/>
                       <wps:cNvSpPr/>
                       <wps:spPr>
                         <a:xfrm>
@@ -4512,7 +4357,6 @@
                               </w:rPr>
                               <w:t> | </w:t>
                             </w:r>
-                            <w:proofErr w:type="spellStart"/>
                             <w:r>
                               <w:rPr>
                                 <w:color w:val="808080"/>
@@ -4520,17 +4364,7 @@
                                 <w:szCs w:val="20"/>
                                 <w:lang w:val="en-US"/>
                               </w:rPr>
-                              <w:t>Entrega</w:t>
-                            </w:r>
-                            <w:proofErr w:type="spellEnd"/>
-                            <w:r>
-                              <w:rPr>
-                                <w:color w:val="808080"/>
-                                <w:sz w:val="20"/>
-                                <w:szCs w:val="20"/>
-                                <w:lang w:val="en-US"/>
-                              </w:rPr>
-                              <w:t xml:space="preserve"> CMS v1</w:t>
+                              <w:t>Entrega CMS v1</w:t>
                             </w:r>
                           </w:p>
                         </w:txbxContent>
@@ -4547,85 +4381,45 @@
         </mc:Choice>
         <mc:Fallback>
           <w:pict>
-            <v:group id="shape_0" alt="Grupo 164" style="position:absolute;margin-left:108.5pt;margin-top:24.2pt;width:486.75pt;height:22.35pt" coordorigin="2170,484" coordsize="9735,447">
-              <v:rect id="shape_0" path="m0,0l-2147483645,0l-2147483645,-2147483646l0,-2147483646xe" stroked="f" style="position:absolute;left:2530;top:484;width:9374;height:446;mso-wrap-style:none;v-text-anchor:middle;mso-position-horizontal:right;mso-position-horizontal-relative:page;mso-position-vertical:center">
-                <v:fill o:detectmouseclick="t" on="false"/>
-                <v:stroke color="#3465a4" weight="12600" joinstyle="miter" endcap="flat"/>
-                <w10:wrap type="none"/>
-              </v:rect>
-              <v:rect id="shape_0" path="m0,0l-2147483645,0l-2147483645,-2147483646l0,-2147483646xe" stroked="f" style="position:absolute;left:2170;top:499;width:9374;height:386;mso-wrap-style:square;v-text-anchor:top;mso-position-horizontal:right;mso-position-horizontal-relative:page;mso-position-vertical:center">
-                <v:textbox>
+            <v:group w14:anchorId="19C7B8C2" id="Grupo 164" o:spid="_x0000_s1031" style="position:absolute;margin-left:435.55pt;margin-top:0;width:486.75pt;height:22.35pt;z-index:-503316470;mso-wrap-distance-left:0;mso-wrap-distance-right:0;mso-position-horizontal:right;mso-position-horizontal-relative:page;mso-position-vertical:center;mso-position-vertical-relative:bottom-margin-area" coordsize="61815,2836" o:gfxdata="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" o:allowincell="f">
+              <v:rect id="Rectángulo 36" o:spid="_x0000_s1032" style="position:absolute;left:2286;width:59529;height:2836;visibility:visible;mso-wrap-style:square;v-text-anchor:top" o:gfxdata="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" filled="f" stroked="f" strokeweight="1pt"/>
+              <v:rect id="Rectángulo 37" o:spid="_x0000_s1033" style="position:absolute;top:93;width:59531;height:2513;visibility:visible;mso-wrap-style:square;v-text-anchor:top" o:gfxdata="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" filled="f" stroked="f" strokeweight=".5pt">
+                <v:textbox style="mso-fit-shape-to-text:t" inset="0,1.25mm,0,1.25mm">
                   <w:txbxContent>
                     <w:p>
                       <w:pPr>
-                        <w:overflowPunct w:val="false"/>
-                        <w:spacing w:before="0" w:after="0" w:lineRule="auto" w:line="240"/>
+                        <w:overflowPunct w:val="0"/>
+                        <w:spacing w:after="0" w:line="240" w:lineRule="auto"/>
                         <w:jc w:val="right"/>
-                        <w:rPr/>
+                        <w:rPr>
+                          <w:lang w:val="en-US"/>
+                        </w:rPr>
                       </w:pPr>
                       <w:r>
                         <w:rPr>
-                          <w:iCs w:val="false"/>
-                          <w:bCs w:val="false"/>
+                          <w:caps/>
+                          <w:color w:val="E84C22"/>
+                          <w:sz w:val="20"/>
                           <w:szCs w:val="20"/>
-                          <w:spacing w:val="0"/>
-                          <w:vertAlign w:val="baseline"/>
-                          <w:position w:val="0"/>
-                          <w:sz w:val="20"/>
-                          <w:i w:val="false"/>
-                          <w:dstrike w:val="false"/>
-                          <w:strike w:val="false"/>
-                          <w:u w:val="none"/>
-                          <w:b w:val="false"/>
-                          <w:sz w:val="20"/>
-                          <w:caps/>
-                          <w:rFonts w:asciiTheme="minorHAnsi" w:cstheme="minorBidi" w:eastAsiaTheme="minorHAnsi" w:hAnsiTheme="minorHAnsi" w:ascii="Calibri" w:hAnsi="Calibri" w:eastAsia="Calibri"/>
-                          <w:color w:val="E84C22"/>
                           <w:lang w:val="en-US"/>
                         </w:rPr>
                         <w:t>Dynamic Software, S.L.</w:t>
                       </w:r>
                       <w:r>
                         <w:rPr>
-                          <w:iCs w:val="false"/>
-                          <w:bCs w:val="false"/>
+                          <w:caps/>
+                          <w:color w:val="808080"/>
+                          <w:sz w:val="20"/>
                           <w:szCs w:val="20"/>
-                          <w:spacing w:val="0"/>
-                          <w:vertAlign w:val="baseline"/>
-                          <w:position w:val="0"/>
-                          <w:sz w:val="20"/>
-                          <w:i w:val="false"/>
-                          <w:dstrike w:val="false"/>
-                          <w:strike w:val="false"/>
-                          <w:u w:val="none"/>
-                          <w:b w:val="false"/>
-                          <w:sz w:val="20"/>
-                          <w:caps/>
-                          <w:rFonts w:asciiTheme="minorHAnsi" w:cstheme="minorBidi" w:eastAsiaTheme="minorHAnsi" w:hAnsiTheme="minorHAnsi" w:ascii="Calibri" w:hAnsi="Calibri" w:eastAsia="Calibri"/>
-                          <w:color w:val="808080"/>
                           <w:lang w:val="en-US"/>
                         </w:rPr>
                         <w:t> | </w:t>
                       </w:r>
                       <w:r>
                         <w:rPr>
-                          <w:iCs w:val="false"/>
-                          <w:bCs w:val="false"/>
+                          <w:color w:val="808080"/>
+                          <w:sz w:val="20"/>
                           <w:szCs w:val="20"/>
-                          <w:spacing w:val="0"/>
-                          <w:vertAlign w:val="baseline"/>
-                          <w:position w:val="0"/>
-                          <w:sz w:val="20"/>
-                          <w:i w:val="false"/>
-                          <w:dstrike w:val="false"/>
-                          <w:strike w:val="false"/>
-                          <w:u w:val="none"/>
-                          <w:b w:val="false"/>
-                          <w:sz w:val="20"/>
-                          <w:smallCaps w:val="false"/>
-                          <w:caps w:val="false"/>
-                          <w:rFonts w:asciiTheme="minorHAnsi" w:cstheme="minorBidi" w:eastAsiaTheme="minorHAnsi" w:hAnsiTheme="minorHAnsi" w:ascii="Calibri" w:hAnsi="Calibri" w:eastAsia="Calibri"/>
-                          <w:color w:val="808080"/>
                           <w:lang w:val="en-US"/>
                         </w:rPr>
                         <w:t>Entrega CMS v1</w:t>
@@ -4633,9 +4427,8 @@
                     </w:p>
                   </w:txbxContent>
                 </v:textbox>
-                <v:fill o:detectmouseclick="t" on="false"/>
-                <v:stroke color="#3465a4" weight="6480" joinstyle="round" endcap="flat"/>
               </v:rect>
+              <w10:wrap anchorx="page" anchory="margin"/>
             </v:group>
           </w:pict>
         </mc:Fallback>
@@ -4646,7 +4439,7 @@
 </file>
 
 <file path=word/footnotes.xml><?xml version="1.0" encoding="utf-8"?>
-<w:footnotes xmlns:wpc="http://schemas.microsoft.com/office/word/2010/wordprocessingCanvas" xmlns:cx="http://schemas.microsoft.com/office/drawing/2014/chartex" xmlns:mc="http://schemas.openxmlformats.org/markup-compatibility/2006" xmlns:o="urn:schemas-microsoft-com:office:office" xmlns:r="http://schemas.openxmlformats.org/officeDocument/2006/relationships" xmlns:m="http://schemas.openxmlformats.org/officeDocument/2006/math" xmlns:v="urn:schemas-microsoft-com:vml" xmlns:wp14="http://schemas.microsoft.com/office/word/2010/wordprocessingDrawing" xmlns:wp="http://schemas.openxmlformats.org/drawingml/2006/wordprocessingDrawing" xmlns:w10="urn:schemas-microsoft-com:office:word" xmlns:w="http://schemas.openxmlformats.org/wordprocessingml/2006/main" xmlns:w14="http://schemas.microsoft.com/office/word/2010/wordml" xmlns:w15="http://schemas.microsoft.com/office/word/2012/wordml" xmlns:w16se="http://schemas.microsoft.com/office/word/2015/wordml/symex" xmlns:wpg="http://schemas.microsoft.com/office/word/2010/wordprocessingGroup" xmlns:wpi="http://schemas.microsoft.com/office/word/2010/wordprocessingInk" xmlns:wne="http://schemas.microsoft.com/office/word/2006/wordml" xmlns:wps="http://schemas.microsoft.com/office/word/2010/wordprocessingShape" mc:Ignorable="w14 w15 w16se wp14">
+<w:footnotes xmlns:wpc="http://schemas.microsoft.com/office/word/2010/wordprocessingCanvas" xmlns:cx="http://schemas.microsoft.com/office/drawing/2014/chartex" xmlns:cx1="http://schemas.microsoft.com/office/drawing/2015/9/8/chartex" xmlns:cx2="http://schemas.microsoft.com/office/drawing/2015/10/21/chartex" xmlns:cx3="http://schemas.microsoft.com/office/drawing/2016/5/9/chartex" xmlns:cx4="http://schemas.microsoft.com/office/drawing/2016/5/10/chartex" xmlns:cx5="http://schemas.microsoft.com/office/drawing/2016/5/11/chartex" xmlns:cx6="http://schemas.microsoft.com/office/drawing/2016/5/12/chartex" xmlns:cx7="http://schemas.microsoft.com/office/drawing/2016/5/13/chartex" xmlns:cx8="http://schemas.microsoft.com/office/drawing/2016/5/14/chartex" xmlns:mc="http://schemas.openxmlformats.org/markup-compatibility/2006" xmlns:aink="http://schemas.microsoft.com/office/drawing/2016/ink" xmlns:am3d="http://schemas.microsoft.com/office/drawing/2017/model3d" xmlns:o="urn:schemas-microsoft-com:office:office" xmlns:r="http://schemas.openxmlformats.org/officeDocument/2006/relationships" xmlns:m="http://schemas.openxmlformats.org/officeDocument/2006/math" xmlns:v="urn:schemas-microsoft-com:vml" xmlns:wp14="http://schemas.microsoft.com/office/word/2010/wordprocessingDrawing" xmlns:wp="http://schemas.openxmlformats.org/drawingml/2006/wordprocessingDrawing" xmlns:w10="urn:schemas-microsoft-com:office:word" xmlns:w="http://schemas.openxmlformats.org/wordprocessingml/2006/main" xmlns:w14="http://schemas.microsoft.com/office/word/2010/wordml" xmlns:w15="http://schemas.microsoft.com/office/word/2012/wordml" xmlns:w16cex="http://schemas.microsoft.com/office/word/2018/wordml/cex" xmlns:w16cid="http://schemas.microsoft.com/office/word/2016/wordml/cid" xmlns:w16="http://schemas.microsoft.com/office/word/2018/wordml" xmlns:w16sdtdh="http://schemas.microsoft.com/office/word/2020/wordml/sdtdatahash" xmlns:w16se="http://schemas.microsoft.com/office/word/2015/wordml/symex" xmlns:wpg="http://schemas.microsoft.com/office/word/2010/wordprocessingGroup" xmlns:wpi="http://schemas.microsoft.com/office/word/2010/wordprocessingInk" xmlns:wne="http://schemas.microsoft.com/office/word/2006/wordml" xmlns:wps="http://schemas.microsoft.com/office/word/2010/wordprocessingShape" mc:Ignorable="w14 w15 w16se w16cid w16 w16cex w16sdtdh wp14">
   <w:footnote w:type="separator" w:id="-1">
     <w:p>
       <w:pPr>
@@ -4671,7 +4464,7 @@
 </file>
 
 <file path=word/header1.xml><?xml version="1.0" encoding="utf-8"?>
-<w:hdr xmlns:wpc="http://schemas.microsoft.com/office/word/2010/wordprocessingCanvas" xmlns:cx="http://schemas.microsoft.com/office/drawing/2014/chartex" xmlns:mc="http://schemas.openxmlformats.org/markup-compatibility/2006" xmlns:o="urn:schemas-microsoft-com:office:office" xmlns:r="http://schemas.openxmlformats.org/officeDocument/2006/relationships" xmlns:m="http://schemas.openxmlformats.org/officeDocument/2006/math" xmlns:v="urn:schemas-microsoft-com:vml" xmlns:wp14="http://schemas.microsoft.com/office/word/2010/wordprocessingDrawing" xmlns:wp="http://schemas.openxmlformats.org/drawingml/2006/wordprocessingDrawing" xmlns:w10="urn:schemas-microsoft-com:office:word" xmlns:w="http://schemas.openxmlformats.org/wordprocessingml/2006/main" xmlns:w14="http://schemas.microsoft.com/office/word/2010/wordml" xmlns:w15="http://schemas.microsoft.com/office/word/2012/wordml" xmlns:w16se="http://schemas.microsoft.com/office/word/2015/wordml/symex" xmlns:wpg="http://schemas.microsoft.com/office/word/2010/wordprocessingGroup" xmlns:wpi="http://schemas.microsoft.com/office/word/2010/wordprocessingInk" xmlns:wne="http://schemas.microsoft.com/office/word/2006/wordml" xmlns:wps="http://schemas.microsoft.com/office/word/2010/wordprocessingShape" mc:Ignorable="w14 w15 w16se wp14">
+<w:hdr xmlns:wpc="http://schemas.microsoft.com/office/word/2010/wordprocessingCanvas" xmlns:cx="http://schemas.microsoft.com/office/drawing/2014/chartex" xmlns:cx1="http://schemas.microsoft.com/office/drawing/2015/9/8/chartex" xmlns:cx2="http://schemas.microsoft.com/office/drawing/2015/10/21/chartex" xmlns:cx3="http://schemas.microsoft.com/office/drawing/2016/5/9/chartex" xmlns:cx4="http://schemas.microsoft.com/office/drawing/2016/5/10/chartex" xmlns:cx5="http://schemas.microsoft.com/office/drawing/2016/5/11/chartex" xmlns:cx6="http://schemas.microsoft.com/office/drawing/2016/5/12/chartex" xmlns:cx7="http://schemas.microsoft.com/office/drawing/2016/5/13/chartex" xmlns:cx8="http://schemas.microsoft.com/office/drawing/2016/5/14/chartex" xmlns:mc="http://schemas.openxmlformats.org/markup-compatibility/2006" xmlns:aink="http://schemas.microsoft.com/office/drawing/2016/ink" xmlns:am3d="http://schemas.microsoft.com/office/drawing/2017/model3d" xmlns:o="urn:schemas-microsoft-com:office:office" xmlns:r="http://schemas.openxmlformats.org/officeDocument/2006/relationships" xmlns:m="http://schemas.openxmlformats.org/officeDocument/2006/math" xmlns:v="urn:schemas-microsoft-com:vml" xmlns:wp14="http://schemas.microsoft.com/office/word/2010/wordprocessingDrawing" xmlns:wp="http://schemas.openxmlformats.org/drawingml/2006/wordprocessingDrawing" xmlns:w10="urn:schemas-microsoft-com:office:word" xmlns:w="http://schemas.openxmlformats.org/wordprocessingml/2006/main" xmlns:w14="http://schemas.microsoft.com/office/word/2010/wordml" xmlns:w15="http://schemas.microsoft.com/office/word/2012/wordml" xmlns:w16cex="http://schemas.microsoft.com/office/word/2018/wordml/cex" xmlns:w16cid="http://schemas.microsoft.com/office/word/2016/wordml/cid" xmlns:w16="http://schemas.microsoft.com/office/word/2018/wordml" xmlns:w16sdtdh="http://schemas.microsoft.com/office/word/2020/wordml/sdtdatahash" xmlns:w16se="http://schemas.microsoft.com/office/word/2015/wordml/symex" xmlns:wpg="http://schemas.microsoft.com/office/word/2010/wordprocessingGroup" xmlns:wpi="http://schemas.microsoft.com/office/word/2010/wordprocessingInk" xmlns:wne="http://schemas.microsoft.com/office/word/2006/wordml" xmlns:wps="http://schemas.microsoft.com/office/word/2010/wordprocessingShape" mc:Ignorable="w14 w15 w16se w16cid w16 w16cex w16sdtdh wp14">
   <w:p>
     <w:pPr>
       <w:pStyle w:val="Encabezado"/>
@@ -4684,7 +4477,7 @@
       <mc:AlternateContent>
         <mc:Choice Requires="wps">
           <w:drawing>
-            <wp:anchor distT="0" distB="0" distL="0" distR="0" simplePos="0" relativeHeight="4" behindDoc="1" locked="0" layoutInCell="0" allowOverlap="1" wp14:anchorId="656E5F8A">
+            <wp:anchor distT="0" distB="0" distL="0" distR="0" simplePos="0" relativeHeight="4" behindDoc="1" locked="0" layoutInCell="0" allowOverlap="1" wp14:anchorId="47941A96" wp14:editId="17CCCE47">
               <wp:simplePos x="0" y="0"/>
               <wp:positionH relativeFrom="page">
                 <wp:align>left</wp:align>
@@ -4787,7 +4580,7 @@
         </mc:Choice>
         <mc:Fallback>
           <w:pict>
-            <v:rect w14:anchorId="656E5F8A" id="Cuadro de texto 219" o:spid="_x0000_s1029" style="position:absolute;margin-left:0;margin-top:0;width:85.05pt;height:13.4pt;z-index:-503316476;visibility:visible;mso-wrap-style:square;mso-width-percent:1000;mso-wrap-distance-left:0;mso-wrap-distance-top:0;mso-wrap-distance-right:0;mso-wrap-distance-bottom:0;mso-position-horizontal:left;mso-position-horizontal-relative:page;mso-position-vertical:center;mso-position-vertical-relative:top-margin-area;mso-width-percent:1000;mso-width-relative:left-margin-area;v-text-anchor:middle" o:gfxdata="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" o:allowincell="f" fillcolor="#ff6238" stroked="f" strokeweight="0">
+            <v:rect w14:anchorId="47941A96" id="Cuadro de texto 219" o:spid="_x0000_s1029" style="position:absolute;margin-left:0;margin-top:0;width:85.05pt;height:13.4pt;z-index:-503316476;visibility:visible;mso-wrap-style:square;mso-width-percent:1000;mso-wrap-distance-left:0;mso-wrap-distance-top:0;mso-wrap-distance-right:0;mso-wrap-distance-bottom:0;mso-position-horizontal:left;mso-position-horizontal-relative:page;mso-position-vertical:center;mso-position-vertical-relative:top-margin-area;mso-width-percent:1000;mso-width-relative:left-margin-area;v-text-anchor:middle" o:gfxdata="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" o:allowincell="f" fillcolor="#ff6238" stroked="f" strokeweight="0">
               <v:textbox style="mso-fit-shape-to-text:t" inset=",0,,0">
                 <w:txbxContent>
                   <w:p>
@@ -4847,7 +4640,7 @@
       <mc:AlternateContent>
         <mc:Choice Requires="wps">
           <w:drawing>
-            <wp:anchor distT="0" distB="0" distL="0" distR="0" simplePos="0" relativeHeight="7" behindDoc="1" locked="0" layoutInCell="0" allowOverlap="1" wp14:anchorId="4F2BE680">
+            <wp:anchor distT="0" distB="0" distL="0" distR="0" simplePos="0" relativeHeight="7" behindDoc="1" locked="0" layoutInCell="0" allowOverlap="1" wp14:anchorId="27122ED8" wp14:editId="7F9BDF05">
               <wp:simplePos x="0" y="0"/>
               <wp:positionH relativeFrom="margin">
                 <wp:align>left</wp:align>
@@ -4901,7 +4694,6 @@
                               <w:lang w:val="en-US"/>
                             </w:rPr>
                           </w:pPr>
-                          <w:proofErr w:type="spellStart"/>
                           <w:r>
                             <w:rPr>
                               <w:color w:val="000000"/>
@@ -4909,37 +4701,7 @@
                               <w:szCs w:val="24"/>
                               <w:lang w:val="en-US"/>
                             </w:rPr>
-                            <w:t>Gestión</w:t>
-                          </w:r>
-                          <w:proofErr w:type="spellEnd"/>
-                          <w:r>
-                            <w:rPr>
-                              <w:color w:val="000000"/>
-                              <w:sz w:val="24"/>
-                              <w:szCs w:val="24"/>
-                              <w:lang w:val="en-US"/>
-                            </w:rPr>
-                            <w:t xml:space="preserve"> de </w:t>
-                          </w:r>
-                          <w:proofErr w:type="spellStart"/>
-                          <w:r>
-                            <w:rPr>
-                              <w:color w:val="000000"/>
-                              <w:sz w:val="24"/>
-                              <w:szCs w:val="24"/>
-                              <w:lang w:val="en-US"/>
-                            </w:rPr>
-                            <w:t>Sistemas</w:t>
-                          </w:r>
-                          <w:proofErr w:type="spellEnd"/>
-                          <w:r>
-                            <w:rPr>
-                              <w:color w:val="000000"/>
-                              <w:sz w:val="24"/>
-                              <w:szCs w:val="24"/>
-                              <w:lang w:val="en-US"/>
-                            </w:rPr>
-                            <w:t xml:space="preserve"> de </w:t>
+                            <w:t xml:space="preserve">Gestión de Sistemas de </w:t>
                           </w:r>
                           <w:proofErr w:type="spellStart"/>
                           <w:r>
@@ -4969,15 +4731,13 @@
         </mc:Choice>
         <mc:Fallback>
           <w:pict>
-            <v:rect id="shape_0" ID="Cuadro de texto 218" path="m0,0l-2147483645,0l-2147483645,-2147483646l0,-2147483646xe" stroked="f" style="position:absolute;margin-left:0pt;margin-top:28.1pt;width:425.1pt;height:14.5pt;mso-wrap-style:square;v-text-anchor:middle;mso-position-horizontal:left;mso-position-horizontal-relative:margin;mso-position-vertical:center" wp14:anchorId="4F2BE680">
-              <v:fill o:detectmouseclick="t" on="false"/>
-              <v:stroke color="#3465a4" joinstyle="round" endcap="flat"/>
-              <v:textbox>
+            <v:rect w14:anchorId="27122ED8" id="Cuadro de texto 218" o:spid="_x0000_s1030" style="position:absolute;margin-left:0;margin-top:0;width:425.2pt;height:14.6pt;z-index:-503316473;visibility:visible;mso-wrap-style:square;mso-width-percent:1000;mso-wrap-distance-left:0;mso-wrap-distance-top:0;mso-wrap-distance-right:0;mso-wrap-distance-bottom:0;mso-position-horizontal:left;mso-position-horizontal-relative:margin;mso-position-vertical:center;mso-position-vertical-relative:top-margin-area;mso-width-percent:1000;mso-width-relative:margin;v-text-anchor:middle" o:gfxdata="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" o:allowincell="f" filled="f" stroked="f" strokeweight="0">
+              <v:textbox style="mso-fit-shape-to-text:t" inset=",0,,0">
                 <w:txbxContent>
                   <w:p>
                     <w:pPr>
                       <w:pStyle w:val="Contenidodelmarco"/>
-                      <w:spacing w:lineRule="auto" w:line="240" w:before="0" w:after="0"/>
+                      <w:spacing w:after="0" w:line="240" w:lineRule="auto"/>
                       <w:rPr>
                         <w:sz w:val="24"/>
                         <w:szCs w:val="24"/>
@@ -4991,12 +4751,23 @@
                         <w:szCs w:val="24"/>
                         <w:lang w:val="en-US"/>
                       </w:rPr>
-                      <w:t>Gestión de Sistemas de Información</w:t>
+                      <w:t xml:space="preserve">Gestión de Sistemas de </w:t>
                     </w:r>
+                    <w:proofErr w:type="spellStart"/>
+                    <w:r>
+                      <w:rPr>
+                        <w:color w:val="000000"/>
+                        <w:sz w:val="24"/>
+                        <w:szCs w:val="24"/>
+                        <w:lang w:val="en-US"/>
+                      </w:rPr>
+                      <w:t>Información</w:t>
+                    </w:r>
+                    <w:proofErr w:type="spellEnd"/>
                   </w:p>
                 </w:txbxContent>
               </v:textbox>
-              <w10:wrap type="none"/>
+              <w10:wrap anchorx="margin" anchory="margin"/>
             </v:rect>
           </w:pict>
         </mc:Fallback>
@@ -5007,7 +4778,7 @@
 </file>
 
 <file path=word/styles.xml><?xml version="1.0" encoding="utf-8"?>
-<w:styles xmlns:mc="http://schemas.openxmlformats.org/markup-compatibility/2006" xmlns:r="http://schemas.openxmlformats.org/officeDocument/2006/relationships" xmlns:w="http://schemas.openxmlformats.org/wordprocessingml/2006/main" xmlns:w14="http://schemas.microsoft.com/office/word/2010/wordml" xmlns:w15="http://schemas.microsoft.com/office/word/2012/wordml" xmlns:w16se="http://schemas.microsoft.com/office/word/2015/wordml/symex" mc:Ignorable="w14 w15 w16se">
+<w:styles xmlns:mc="http://schemas.openxmlformats.org/markup-compatibility/2006" xmlns:r="http://schemas.openxmlformats.org/officeDocument/2006/relationships" xmlns:w="http://schemas.openxmlformats.org/wordprocessingml/2006/main" xmlns:w14="http://schemas.microsoft.com/office/word/2010/wordml" xmlns:w15="http://schemas.microsoft.com/office/word/2012/wordml" xmlns:w16cex="http://schemas.microsoft.com/office/word/2018/wordml/cex" xmlns:w16cid="http://schemas.microsoft.com/office/word/2016/wordml/cid" xmlns:w16="http://schemas.microsoft.com/office/word/2018/wordml" xmlns:w16sdtdh="http://schemas.microsoft.com/office/word/2020/wordml/sdtdatahash" xmlns:w16se="http://schemas.microsoft.com/office/word/2015/wordml/symex" mc:Ignorable="w14 w15 w16se w16cid w16 w16cex w16sdtdh">
   <w:docDefaults>
     <w:rPrDefault>
       <w:rPr>
@@ -5023,7 +4794,7 @@
       </w:pPr>
     </w:pPrDefault>
   </w:docDefaults>
-  <w:latentStyles w:defLockedState="0" w:defUIPriority="99" w:defSemiHidden="0" w:defUnhideWhenUsed="0" w:defQFormat="0" w:count="371">
+  <w:latentStyles w:defLockedState="0" w:defUIPriority="99" w:defSemiHidden="0" w:defUnhideWhenUsed="0" w:defQFormat="0" w:count="376">
     <w:lsdException w:name="Normal" w:uiPriority="0" w:qFormat="1"/>
     <w:lsdException w:name="heading 1" w:uiPriority="9" w:qFormat="1"/>
     <w:lsdException w:name="heading 2" w:semiHidden="1" w:uiPriority="9" w:unhideWhenUsed="1" w:qFormat="1"/>
@@ -5129,7 +4900,6 @@
     <w:lsdException w:name="HTML Sample" w:semiHidden="1" w:unhideWhenUsed="1"/>
     <w:lsdException w:name="HTML Typewriter" w:semiHidden="1" w:unhideWhenUsed="1"/>
     <w:lsdException w:name="HTML Variable" w:semiHidden="1" w:unhideWhenUsed="1"/>
-    <w:lsdException w:name="Normal Table" w:semiHidden="1" w:unhideWhenUsed="1"/>
     <w:lsdException w:name="annotation subject" w:semiHidden="1" w:unhideWhenUsed="1"/>
     <w:lsdException w:name="No List" w:semiHidden="1" w:unhideWhenUsed="1"/>
     <w:lsdException w:name="Outline List 1" w:semiHidden="1" w:unhideWhenUsed="1"/>
@@ -5172,11 +4942,8 @@
     <w:lsdException w:name="Table Contemporary" w:semiHidden="1" w:unhideWhenUsed="1"/>
     <w:lsdException w:name="Table Elegant" w:semiHidden="1" w:unhideWhenUsed="1"/>
     <w:lsdException w:name="Table Professional" w:semiHidden="1" w:unhideWhenUsed="1"/>
-    <w:lsdException w:name="Table Subtle 1" w:semiHidden="1" w:unhideWhenUsed="1"/>
     <w:lsdException w:name="Table Subtle 2" w:semiHidden="1" w:unhideWhenUsed="1"/>
     <w:lsdException w:name="Table Web 1" w:semiHidden="1" w:unhideWhenUsed="1"/>
-    <w:lsdException w:name="Table Web 2" w:semiHidden="1" w:unhideWhenUsed="1"/>
-    <w:lsdException w:name="Table Web 3" w:semiHidden="1" w:unhideWhenUsed="1"/>
     <w:lsdException w:name="Balloon Text" w:semiHidden="1" w:unhideWhenUsed="1"/>
     <w:lsdException w:name="Table Grid" w:uiPriority="39"/>
     <w:lsdException w:name="Table Theme" w:semiHidden="1" w:unhideWhenUsed="1"/>
@@ -5395,6 +5162,11 @@
     <w:lsdException w:name="List Table 5 Dark Accent 6" w:uiPriority="50"/>
     <w:lsdException w:name="List Table 6 Colorful Accent 6" w:uiPriority="51"/>
     <w:lsdException w:name="List Table 7 Colorful Accent 6" w:uiPriority="52"/>
+    <w:lsdException w:name="Mention" w:semiHidden="1" w:unhideWhenUsed="1"/>
+    <w:lsdException w:name="Smart Hyperlink" w:semiHidden="1" w:unhideWhenUsed="1"/>
+    <w:lsdException w:name="Hashtag" w:semiHidden="1" w:unhideWhenUsed="1"/>
+    <w:lsdException w:name="Unresolved Mention" w:semiHidden="1" w:unhideWhenUsed="1"/>
+    <w:lsdException w:name="Smart Link" w:semiHidden="1" w:unhideWhenUsed="1"/>
   </w:latentStyles>
   <w:style w:type="paragraph" w:default="1" w:styleId="Normal">
     <w:name w:val="Normal"/>

</xml_diff>